<commit_message>
Report. Parte do jorge: Finish (espero eu)
</commit_message>
<xml_diff>
--- a/NEEEEEEEEEEEEEEEEEEEEEEEEEGA.docx
+++ b/NEEEEEEEEEEEEEEEEEEEEEEEEEGA.docx
@@ -171,6 +171,7 @@
       <w:proofErr w:type="spellStart"/>
       <w:r>
         <w:rPr>
+          <w:i/>
           <w:lang w:val="en-US"/>
         </w:rPr>
         <w:t>Diffie</w:t>
@@ -178,9 +179,16 @@
       <w:proofErr w:type="spellEnd"/>
       <w:r>
         <w:rPr>
-          <w:lang w:val="en-US"/>
-        </w:rPr>
-        <w:t xml:space="preserve">-Hellman algorithm was discarded and instead we opted to share a session key from the server to the client, upon </w:t>
+          <w:i/>
+          <w:lang w:val="en-US"/>
+        </w:rPr>
+        <w:t>-Hellman</w:t>
+      </w:r>
+      <w:r>
+        <w:rPr>
+          <w:lang w:val="en-US"/>
+        </w:rPr>
+        <w:t xml:space="preserve"> algorithm was discarded and instead we opted to share a session key from the server to the client, upon </w:t>
       </w:r>
       <w:r>
         <w:rPr>
@@ -194,6 +202,8 @@
         </w:rPr>
         <w:t>client connection, ciphered with the client’s public key and signed with the server’s private key.</w:t>
       </w:r>
+      <w:bookmarkStart w:id="4" w:name="_GoBack"/>
+      <w:bookmarkEnd w:id="4"/>
     </w:p>
     <w:p>
       <w:pPr>
@@ -289,6 +299,41 @@
           <w:lang w:val="en-US"/>
         </w:rPr>
         <w:t>In order to support multiple devices per client a unique id was associated. This implementation allows us to treat the clients with the same public keys as different instances and gives us a reference to them.</w:t>
+      </w:r>
+    </w:p>
+    <w:p>
+      <w:pPr>
+        <w:jc w:val="both"/>
+        <w:rPr>
+          <w:lang w:val="en-US"/>
+        </w:rPr>
+      </w:pPr>
+    </w:p>
+    <w:p>
+      <w:pPr>
+        <w:jc w:val="both"/>
+        <w:rPr>
+          <w:lang w:val="en-US"/>
+        </w:rPr>
+      </w:pPr>
+      <w:r>
+        <w:rPr>
+          <w:lang w:val="en-US"/>
+        </w:rPr>
+        <w:t>Amongst all these alterations on the 1</w:t>
+      </w:r>
+      <w:r>
+        <w:rPr>
+          <w:vertAlign w:val="superscript"/>
+          <w:lang w:val="en-US"/>
+        </w:rPr>
+        <w:t>st</w:t>
+      </w:r>
+      <w:r>
+        <w:rPr>
+          <w:lang w:val="en-US"/>
+        </w:rPr>
+        <w:t xml:space="preserve"> solution, a new file was included in the files’ set. This contains a registration of all the digital signatures from the client to the server, giving a more robust look to the non-repudiation system.</w:t>
       </w:r>
     </w:p>
     <w:p>
@@ -300,8 +345,8 @@
           <w:lang w:val="en-US"/>
         </w:rPr>
       </w:pPr>
-      <w:bookmarkStart w:id="4" w:name="_ykhodmqalm5h" w:colFirst="0" w:colLast="0"/>
-      <w:bookmarkEnd w:id="4"/>
+      <w:bookmarkStart w:id="5" w:name="_ykhodmqalm5h" w:colFirst="0" w:colLast="0"/>
+      <w:bookmarkEnd w:id="5"/>
       <w:r>
         <w:rPr>
           <w:lang w:val="en-US"/>
@@ -320,7 +365,20 @@
         <w:rPr>
           <w:lang w:val="en-US"/>
         </w:rPr>
-        <w:t xml:space="preserve">The Best Effort Broadcast was </w:t>
+        <w:t xml:space="preserve">The </w:t>
+      </w:r>
+      <w:r>
+        <w:rPr>
+          <w:i/>
+          <w:lang w:val="en-US"/>
+        </w:rPr>
+        <w:t>Best Effort Broadcast</w:t>
+      </w:r>
+      <w:r>
+        <w:rPr>
+          <w:lang w:val="en-US"/>
+        </w:rPr>
+        <w:t xml:space="preserve"> was </w:t>
       </w:r>
       <w:r>
         <w:rPr>
@@ -332,13 +390,65 @@
         <w:rPr>
           <w:lang w:val="en-US"/>
         </w:rPr>
-        <w:t>nted using Perfect Point-to-Point Links assured by the TCP channel that is used by Java RMI.</w:t>
-      </w:r>
-      <w:r>
-        <w:rPr>
-          <w:lang w:val="en-US"/>
-        </w:rPr>
-        <w:t xml:space="preserve"> To broadcast an event, a read or a write, we do not broadcast the event to ourselves, instead we already account for our response, example, the initial value of ack is 1.</w:t>
+        <w:t xml:space="preserve">nted using </w:t>
+      </w:r>
+      <w:r>
+        <w:rPr>
+          <w:i/>
+          <w:lang w:val="en-US"/>
+        </w:rPr>
+        <w:t>Perfect Point-to-Point Links</w:t>
+      </w:r>
+      <w:r>
+        <w:rPr>
+          <w:lang w:val="en-US"/>
+        </w:rPr>
+        <w:t xml:space="preserve"> assured by the TCP channel that is used by Java RMI.</w:t>
+      </w:r>
+      <w:r>
+        <w:rPr>
+          <w:lang w:val="en-US"/>
+        </w:rPr>
+        <w:t xml:space="preserve"> To broadcast an event, a </w:t>
+      </w:r>
+      <w:r>
+        <w:rPr>
+          <w:i/>
+          <w:lang w:val="en-US"/>
+        </w:rPr>
+        <w:t>read</w:t>
+      </w:r>
+      <w:r>
+        <w:rPr>
+          <w:lang w:val="en-US"/>
+        </w:rPr>
+        <w:t xml:space="preserve"> or a </w:t>
+      </w:r>
+      <w:r>
+        <w:rPr>
+          <w:i/>
+          <w:lang w:val="en-US"/>
+        </w:rPr>
+        <w:t>write</w:t>
+      </w:r>
+      <w:r>
+        <w:rPr>
+          <w:lang w:val="en-US"/>
+        </w:rPr>
+        <w:t xml:space="preserve">, we do not broadcast the event to ourselves, instead we already account for our response, example, the initial value of </w:t>
+      </w:r>
+      <w:r>
+        <w:rPr>
+          <w:i/>
+          <w:lang w:val="en-US"/>
+        </w:rPr>
+        <w:t>ack</w:t>
+      </w:r>
+      <w:r>
+        <w:rPr>
+          <w:lang w:val="en-US"/>
+        </w:rPr>
+        <w:t xml:space="preserve"> is 1.</w:t>
       </w:r>
     </w:p>
     <w:p>
@@ -350,12 +460,13 @@
           <w:lang w:val="en-US"/>
         </w:rPr>
       </w:pPr>
-      <w:bookmarkStart w:id="5" w:name="_m5jgzb6fbnlr" w:colFirst="0" w:colLast="0"/>
-      <w:bookmarkEnd w:id="5"/>
-      <w:r>
-        <w:rPr>
-          <w:lang w:val="en-US"/>
-        </w:rPr>
+      <w:bookmarkStart w:id="6" w:name="_m5jgzb6fbnlr" w:colFirst="0" w:colLast="0"/>
+      <w:bookmarkEnd w:id="6"/>
+      <w:r>
+        <w:rPr>
+          <w:lang w:val="en-US"/>
+        </w:rPr>
+        <w:lastRenderedPageBreak/>
         <w:t>Asynchrony in our project</w:t>
       </w:r>
     </w:p>
@@ -388,28 +499,65 @@
           <w:lang w:val="en-US"/>
         </w:rPr>
       </w:pPr>
-      <w:bookmarkStart w:id="6" w:name="_t28gjupcc0gc" w:colFirst="0" w:colLast="0"/>
-      <w:bookmarkEnd w:id="6"/>
-      <w:r>
-        <w:rPr>
-          <w:lang w:val="en-US"/>
-        </w:rPr>
-        <w:lastRenderedPageBreak/>
-        <w:t>N:N atomic register</w:t>
-      </w:r>
-    </w:p>
-    <w:p>
-      <w:pPr>
-        <w:jc w:val="both"/>
-        <w:rPr>
-          <w:lang w:val="en-US"/>
-        </w:rPr>
-      </w:pPr>
-      <w:r>
-        <w:rPr>
-          <w:lang w:val="en-US"/>
-        </w:rPr>
-        <w:t>Since we are working in a N:N atomic register environment, multiple writes can be done at the same time, in order to break possible ties we must have an additional conditioner. This comes in the form of a ranking variable that specifies the priority of a given write. In or case this variable is the writer’s port</w:t>
+      <w:bookmarkStart w:id="7" w:name="_t28gjupcc0gc" w:colFirst="0" w:colLast="0"/>
+      <w:bookmarkEnd w:id="7"/>
+      <w:r>
+        <w:rPr>
+          <w:i/>
+          <w:lang w:val="en-US"/>
+        </w:rPr>
+        <w:t>N</w:t>
+      </w:r>
+      <w:proofErr w:type="gramStart"/>
+      <w:r>
+        <w:rPr>
+          <w:i/>
+          <w:lang w:val="en-US"/>
+        </w:rPr>
+        <w:t>:N</w:t>
+      </w:r>
+      <w:proofErr w:type="gramEnd"/>
+      <w:r>
+        <w:rPr>
+          <w:lang w:val="en-US"/>
+        </w:rPr>
+        <w:t xml:space="preserve"> atomic register</w:t>
+      </w:r>
+    </w:p>
+    <w:p>
+      <w:pPr>
+        <w:jc w:val="both"/>
+        <w:rPr>
+          <w:lang w:val="en-US"/>
+        </w:rPr>
+      </w:pPr>
+      <w:r>
+        <w:rPr>
+          <w:lang w:val="en-US"/>
+        </w:rPr>
+        <w:t xml:space="preserve">Since we are working in a </w:t>
+      </w:r>
+      <w:r>
+        <w:rPr>
+          <w:i/>
+          <w:lang w:val="en-US"/>
+        </w:rPr>
+        <w:t>N</w:t>
+      </w:r>
+      <w:proofErr w:type="gramStart"/>
+      <w:r>
+        <w:rPr>
+          <w:i/>
+          <w:lang w:val="en-US"/>
+        </w:rPr>
+        <w:t>:N</w:t>
+      </w:r>
+      <w:proofErr w:type="gramEnd"/>
+      <w:r>
+        <w:rPr>
+          <w:lang w:val="en-US"/>
+        </w:rPr>
+        <w:t xml:space="preserve"> atomic register environment, multiple writes can be done at the same time, in order to break possible ties we must have an additional conditioner. This comes in the form of a ranking variable that specifies the priority of a given write. In or case this variable is the writer’s port</w:t>
       </w:r>
       <w:r>
         <w:rPr>
@@ -435,16 +583,16 @@
         </w:rPr>
         <w:t xml:space="preserve"> highest priority.</w:t>
       </w:r>
-      <w:bookmarkStart w:id="7" w:name="_x1gjjgk5btlq" w:colFirst="0" w:colLast="0"/>
-      <w:bookmarkEnd w:id="7"/>
+      <w:bookmarkStart w:id="8" w:name="_x1gjjgk5btlq" w:colFirst="0" w:colLast="0"/>
+      <w:bookmarkEnd w:id="8"/>
       <w:r>
         <w:rPr>
           <w:lang w:val="en-US"/>
         </w:rPr>
         <w:t xml:space="preserve"> </w:t>
       </w:r>
-      <w:bookmarkStart w:id="8" w:name="_fs545qhctkhb" w:colFirst="0" w:colLast="0"/>
-      <w:bookmarkEnd w:id="8"/>
+      <w:bookmarkStart w:id="9" w:name="_fs545qhctkhb" w:colFirst="0" w:colLast="0"/>
+      <w:bookmarkEnd w:id="9"/>
     </w:p>
     <w:p>
       <w:pPr>
@@ -519,11 +667,19 @@
         <w:rPr>
           <w:lang w:val="en-US"/>
         </w:rPr>
-        <w:t xml:space="preserve"> faults. Such properties are complemented by the implementation of a byzantine toleration algorithm in the N</w:t>
+        <w:t xml:space="preserve"> faults. Such properties are complemented by the implementation of a byzantine toleration algorithm in the </w:t>
+      </w:r>
+      <w:r>
+        <w:rPr>
+          <w:i/>
+          <w:lang w:val="en-US"/>
+        </w:rPr>
+        <w:t>N</w:t>
       </w:r>
       <w:proofErr w:type="gramStart"/>
       <w:r>
         <w:rPr>
+          <w:i/>
           <w:lang w:val="en-US"/>
         </w:rPr>
         <w:t>:N</w:t>
@@ -545,7 +701,31 @@
         <w:rPr>
           <w:lang w:val="en-US"/>
         </w:rPr>
-        <w:t xml:space="preserve"> behavior is observable in the implemented four tests, where number one, two and four test the undue alteration of timestamps, ranks and the password itself, respectively. On the other hand, number three tests the functioning of the system after some registered replicas crash, simulating a </w:t>
+        <w:t xml:space="preserve"> behavior is observable in the implemented four tests, where number one, two and four</w:t>
+      </w:r>
+      <w:r>
+        <w:rPr>
+          <w:lang w:val="en-US"/>
+        </w:rPr>
+        <w:t>,</w:t>
+      </w:r>
+      <w:r>
+        <w:rPr>
+          <w:lang w:val="en-US"/>
+        </w:rPr>
+        <w:t xml:space="preserve"> test the undue alteration</w:t>
+      </w:r>
+      <w:r>
+        <w:rPr>
+          <w:lang w:val="en-US"/>
+        </w:rPr>
+        <w:t>s</w:t>
+      </w:r>
+      <w:r>
+        <w:rPr>
+          <w:lang w:val="en-US"/>
+        </w:rPr>
+        <w:t xml:space="preserve"> of timestamps, ranks and the password itself, respectively. On the other hand, number three tests the functioning of the system after some registered replicas crash, simulating a </w:t>
       </w:r>
       <w:r>
         <w:rPr>
@@ -559,8 +739,65 @@
         </w:rPr>
         <w:t xml:space="preserve"> of connection or some other reason that might break the link between replicas.</w:t>
       </w:r>
-      <w:bookmarkStart w:id="9" w:name="_GoBack"/>
-      <w:bookmarkEnd w:id="9"/>
+    </w:p>
+    <w:p>
+      <w:pPr>
+        <w:pStyle w:val="Heading2"/>
+        <w:contextualSpacing w:val="0"/>
+        <w:jc w:val="both"/>
+        <w:rPr>
+          <w:lang w:val="en-US"/>
+        </w:rPr>
+      </w:pPr>
+      <w:r>
+        <w:rPr>
+          <w:lang w:val="en-US"/>
+        </w:rPr>
+        <w:t>Faults of the System</w:t>
+      </w:r>
+    </w:p>
+    <w:p>
+      <w:pPr>
+        <w:rPr>
+          <w:lang w:val="en-US"/>
+        </w:rPr>
+      </w:pPr>
+      <w:r>
+        <w:rPr>
+          <w:lang w:val="en-US"/>
+        </w:rPr>
+        <w:t>The system presents some faulty features</w:t>
+      </w:r>
+      <w:r>
+        <w:rPr>
+          <w:lang w:val="en-US"/>
+        </w:rPr>
+        <w:t xml:space="preserve">. These are related to possible byzantine faults. The solution doesn’t implement an answer for a byzantine writer, that might contain adjusted (in the syntax level) information, but inconsistent, such as a timestamp that looks regular but it represents a date further away from the current one; or a rank that is far low from the one that server should have. </w:t>
+      </w:r>
+    </w:p>
+    <w:p>
+      <w:pPr>
+        <w:jc w:val="both"/>
+        <w:rPr>
+          <w:lang w:val="en-US"/>
+        </w:rPr>
+      </w:pPr>
+    </w:p>
+    <w:p>
+      <w:pPr>
+        <w:jc w:val="both"/>
+        <w:rPr>
+          <w:lang w:val="en-US"/>
+        </w:rPr>
+      </w:pPr>
+    </w:p>
+    <w:p>
+      <w:pPr>
+        <w:jc w:val="both"/>
+        <w:rPr>
+          <w:lang w:val="en-US"/>
+        </w:rPr>
+      </w:pPr>
     </w:p>
     <w:p>
       <w:pPr>

</xml_diff>

<commit_message>
Revert "Report. Parte do jorge: Finish (espero eu)"
This reverts commit 8c73cd99cc99b22687e5aeae8646442cd9199b93.
</commit_message>
<xml_diff>
--- a/NEEEEEEEEEEEEEEEEEEEEEEEEEGA.docx
+++ b/NEEEEEEEEEEEEEEEEEEEEEEEEEGA.docx
@@ -171,7 +171,6 @@
       <w:proofErr w:type="spellStart"/>
       <w:r>
         <w:rPr>
-          <w:i/>
           <w:lang w:val="en-US"/>
         </w:rPr>
         <w:t>Diffie</w:t>
@@ -179,16 +178,9 @@
       <w:proofErr w:type="spellEnd"/>
       <w:r>
         <w:rPr>
-          <w:i/>
-          <w:lang w:val="en-US"/>
-        </w:rPr>
-        <w:t>-Hellman</w:t>
-      </w:r>
-      <w:r>
-        <w:rPr>
-          <w:lang w:val="en-US"/>
-        </w:rPr>
-        <w:t xml:space="preserve"> algorithm was discarded and instead we opted to share a session key from the server to the client, upon </w:t>
+          <w:lang w:val="en-US"/>
+        </w:rPr>
+        <w:t xml:space="preserve">-Hellman algorithm was discarded and instead we opted to share a session key from the server to the client, upon </w:t>
       </w:r>
       <w:r>
         <w:rPr>
@@ -202,8 +194,6 @@
         </w:rPr>
         <w:t>client connection, ciphered with the client’s public key and signed with the server’s private key.</w:t>
       </w:r>
-      <w:bookmarkStart w:id="4" w:name="_GoBack"/>
-      <w:bookmarkEnd w:id="4"/>
     </w:p>
     <w:p>
       <w:pPr>
@@ -299,41 +289,6 @@
           <w:lang w:val="en-US"/>
         </w:rPr>
         <w:t>In order to support multiple devices per client a unique id was associated. This implementation allows us to treat the clients with the same public keys as different instances and gives us a reference to them.</w:t>
-      </w:r>
-    </w:p>
-    <w:p>
-      <w:pPr>
-        <w:jc w:val="both"/>
-        <w:rPr>
-          <w:lang w:val="en-US"/>
-        </w:rPr>
-      </w:pPr>
-    </w:p>
-    <w:p>
-      <w:pPr>
-        <w:jc w:val="both"/>
-        <w:rPr>
-          <w:lang w:val="en-US"/>
-        </w:rPr>
-      </w:pPr>
-      <w:r>
-        <w:rPr>
-          <w:lang w:val="en-US"/>
-        </w:rPr>
-        <w:t>Amongst all these alterations on the 1</w:t>
-      </w:r>
-      <w:r>
-        <w:rPr>
-          <w:vertAlign w:val="superscript"/>
-          <w:lang w:val="en-US"/>
-        </w:rPr>
-        <w:t>st</w:t>
-      </w:r>
-      <w:r>
-        <w:rPr>
-          <w:lang w:val="en-US"/>
-        </w:rPr>
-        <w:t xml:space="preserve"> solution, a new file was included in the files’ set. This contains a registration of all the digital signatures from the client to the server, giving a more robust look to the non-repudiation system.</w:t>
       </w:r>
     </w:p>
     <w:p>
@@ -345,8 +300,8 @@
           <w:lang w:val="en-US"/>
         </w:rPr>
       </w:pPr>
-      <w:bookmarkStart w:id="5" w:name="_ykhodmqalm5h" w:colFirst="0" w:colLast="0"/>
-      <w:bookmarkEnd w:id="5"/>
+      <w:bookmarkStart w:id="4" w:name="_ykhodmqalm5h" w:colFirst="0" w:colLast="0"/>
+      <w:bookmarkEnd w:id="4"/>
       <w:r>
         <w:rPr>
           <w:lang w:val="en-US"/>
@@ -365,20 +320,7 @@
         <w:rPr>
           <w:lang w:val="en-US"/>
         </w:rPr>
-        <w:t xml:space="preserve">The </w:t>
-      </w:r>
-      <w:r>
-        <w:rPr>
-          <w:i/>
-          <w:lang w:val="en-US"/>
-        </w:rPr>
-        <w:t>Best Effort Broadcast</w:t>
-      </w:r>
-      <w:r>
-        <w:rPr>
-          <w:lang w:val="en-US"/>
-        </w:rPr>
-        <w:t xml:space="preserve"> was </w:t>
+        <w:t xml:space="preserve">The Best Effort Broadcast was </w:t>
       </w:r>
       <w:r>
         <w:rPr>
@@ -390,65 +332,13 @@
         <w:rPr>
           <w:lang w:val="en-US"/>
         </w:rPr>
-        <w:t xml:space="preserve">nted using </w:t>
-      </w:r>
-      <w:r>
-        <w:rPr>
-          <w:i/>
-          <w:lang w:val="en-US"/>
-        </w:rPr>
-        <w:t>Perfect Point-to-Point Links</w:t>
-      </w:r>
-      <w:r>
-        <w:rPr>
-          <w:lang w:val="en-US"/>
-        </w:rPr>
-        <w:t xml:space="preserve"> assured by the TCP channel that is used by Java RMI.</w:t>
-      </w:r>
-      <w:r>
-        <w:rPr>
-          <w:lang w:val="en-US"/>
-        </w:rPr>
-        <w:t xml:space="preserve"> To broadcast an event, a </w:t>
-      </w:r>
-      <w:r>
-        <w:rPr>
-          <w:i/>
-          <w:lang w:val="en-US"/>
-        </w:rPr>
-        <w:t>read</w:t>
-      </w:r>
-      <w:r>
-        <w:rPr>
-          <w:lang w:val="en-US"/>
-        </w:rPr>
-        <w:t xml:space="preserve"> or a </w:t>
-      </w:r>
-      <w:r>
-        <w:rPr>
-          <w:i/>
-          <w:lang w:val="en-US"/>
-        </w:rPr>
-        <w:t>write</w:t>
-      </w:r>
-      <w:r>
-        <w:rPr>
-          <w:lang w:val="en-US"/>
-        </w:rPr>
-        <w:t xml:space="preserve">, we do not broadcast the event to ourselves, instead we already account for our response, example, the initial value of </w:t>
-      </w:r>
-      <w:r>
-        <w:rPr>
-          <w:i/>
-          <w:lang w:val="en-US"/>
-        </w:rPr>
-        <w:t>ack</w:t>
-      </w:r>
-      <w:r>
-        <w:rPr>
-          <w:lang w:val="en-US"/>
-        </w:rPr>
-        <w:t xml:space="preserve"> is 1.</w:t>
+        <w:t>nted using Perfect Point-to-Point Links assured by the TCP channel that is used by Java RMI.</w:t>
+      </w:r>
+      <w:r>
+        <w:rPr>
+          <w:lang w:val="en-US"/>
+        </w:rPr>
+        <w:t xml:space="preserve"> To broadcast an event, a read or a write, we do not broadcast the event to ourselves, instead we already account for our response, example, the initial value of ack is 1.</w:t>
       </w:r>
     </w:p>
     <w:p>
@@ -460,13 +350,12 @@
           <w:lang w:val="en-US"/>
         </w:rPr>
       </w:pPr>
-      <w:bookmarkStart w:id="6" w:name="_m5jgzb6fbnlr" w:colFirst="0" w:colLast="0"/>
-      <w:bookmarkEnd w:id="6"/>
-      <w:r>
-        <w:rPr>
-          <w:lang w:val="en-US"/>
-        </w:rPr>
-        <w:lastRenderedPageBreak/>
+      <w:bookmarkStart w:id="5" w:name="_m5jgzb6fbnlr" w:colFirst="0" w:colLast="0"/>
+      <w:bookmarkEnd w:id="5"/>
+      <w:r>
+        <w:rPr>
+          <w:lang w:val="en-US"/>
+        </w:rPr>
         <w:t>Asynchrony in our project</w:t>
       </w:r>
     </w:p>
@@ -499,100 +388,63 @@
           <w:lang w:val="en-US"/>
         </w:rPr>
       </w:pPr>
-      <w:bookmarkStart w:id="7" w:name="_t28gjupcc0gc" w:colFirst="0" w:colLast="0"/>
+      <w:bookmarkStart w:id="6" w:name="_t28gjupcc0gc" w:colFirst="0" w:colLast="0"/>
+      <w:bookmarkEnd w:id="6"/>
+      <w:r>
+        <w:rPr>
+          <w:lang w:val="en-US"/>
+        </w:rPr>
+        <w:lastRenderedPageBreak/>
+        <w:t>N:N atomic register</w:t>
+      </w:r>
+    </w:p>
+    <w:p>
+      <w:pPr>
+        <w:jc w:val="both"/>
+        <w:rPr>
+          <w:lang w:val="en-US"/>
+        </w:rPr>
+      </w:pPr>
+      <w:r>
+        <w:rPr>
+          <w:lang w:val="en-US"/>
+        </w:rPr>
+        <w:t>Since we are working in a N:N atomic register environment, multiple writes can be done at the same time, in order to break possible ties we must have an additional conditioner. This comes in the form of a ranking variable that specifies the priority of a given write. In or case this variable is the writer’s port</w:t>
+      </w:r>
+      <w:r>
+        <w:rPr>
+          <w:lang w:val="en-US"/>
+        </w:rPr>
+        <w:t xml:space="preserve">, </w:t>
+      </w:r>
+      <w:r>
+        <w:rPr>
+          <w:lang w:val="en-US"/>
+        </w:rPr>
+        <w:t>and</w:t>
+      </w:r>
+      <w:r>
+        <w:rPr>
+          <w:lang w:val="en-US"/>
+        </w:rPr>
+        <w:t xml:space="preserve"> we consider that the lowest port always has the</w:t>
+      </w:r>
+      <w:r>
+        <w:rPr>
+          <w:lang w:val="en-US"/>
+        </w:rPr>
+        <w:t xml:space="preserve"> highest priority.</w:t>
+      </w:r>
+      <w:bookmarkStart w:id="7" w:name="_x1gjjgk5btlq" w:colFirst="0" w:colLast="0"/>
       <w:bookmarkEnd w:id="7"/>
       <w:r>
         <w:rPr>
-          <w:i/>
-          <w:lang w:val="en-US"/>
-        </w:rPr>
-        <w:t>N</w:t>
-      </w:r>
-      <w:proofErr w:type="gramStart"/>
-      <w:r>
-        <w:rPr>
-          <w:i/>
-          <w:lang w:val="en-US"/>
-        </w:rPr>
-        <w:t>:N</w:t>
-      </w:r>
-      <w:proofErr w:type="gramEnd"/>
-      <w:r>
-        <w:rPr>
-          <w:lang w:val="en-US"/>
-        </w:rPr>
-        <w:t xml:space="preserve"> atomic register</w:t>
-      </w:r>
-    </w:p>
-    <w:p>
-      <w:pPr>
-        <w:jc w:val="both"/>
-        <w:rPr>
-          <w:lang w:val="en-US"/>
-        </w:rPr>
-      </w:pPr>
-      <w:r>
-        <w:rPr>
-          <w:lang w:val="en-US"/>
-        </w:rPr>
-        <w:t xml:space="preserve">Since we are working in a </w:t>
-      </w:r>
-      <w:r>
-        <w:rPr>
-          <w:i/>
-          <w:lang w:val="en-US"/>
-        </w:rPr>
-        <w:t>N</w:t>
-      </w:r>
-      <w:proofErr w:type="gramStart"/>
-      <w:r>
-        <w:rPr>
-          <w:i/>
-          <w:lang w:val="en-US"/>
-        </w:rPr>
-        <w:t>:N</w:t>
-      </w:r>
-      <w:proofErr w:type="gramEnd"/>
-      <w:r>
-        <w:rPr>
-          <w:lang w:val="en-US"/>
-        </w:rPr>
-        <w:t xml:space="preserve"> atomic register environment, multiple writes can be done at the same time, in order to break possible ties we must have an additional conditioner. This comes in the form of a ranking variable that specifies the priority of a given write. In or case this variable is the writer’s port</w:t>
-      </w:r>
-      <w:r>
-        <w:rPr>
-          <w:lang w:val="en-US"/>
-        </w:rPr>
-        <w:t xml:space="preserve">, </w:t>
-      </w:r>
-      <w:r>
-        <w:rPr>
-          <w:lang w:val="en-US"/>
-        </w:rPr>
-        <w:t>and</w:t>
-      </w:r>
-      <w:r>
-        <w:rPr>
-          <w:lang w:val="en-US"/>
-        </w:rPr>
-        <w:t xml:space="preserve"> we consider that the lowest port always has the</w:t>
-      </w:r>
-      <w:r>
-        <w:rPr>
-          <w:lang w:val="en-US"/>
-        </w:rPr>
-        <w:t xml:space="preserve"> highest priority.</w:t>
-      </w:r>
-      <w:bookmarkStart w:id="8" w:name="_x1gjjgk5btlq" w:colFirst="0" w:colLast="0"/>
+          <w:lang w:val="en-US"/>
+        </w:rPr>
+        <w:t xml:space="preserve"> </w:t>
+      </w:r>
+      <w:bookmarkStart w:id="8" w:name="_fs545qhctkhb" w:colFirst="0" w:colLast="0"/>
       <w:bookmarkEnd w:id="8"/>
-      <w:r>
-        <w:rPr>
-          <w:lang w:val="en-US"/>
-        </w:rPr>
-        <w:t xml:space="preserve"> </w:t>
-      </w:r>
-      <w:bookmarkStart w:id="9" w:name="_fs545qhctkhb" w:colFirst="0" w:colLast="0"/>
-      <w:bookmarkEnd w:id="9"/>
     </w:p>
     <w:p>
       <w:pPr>
@@ -667,19 +519,11 @@
         <w:rPr>
           <w:lang w:val="en-US"/>
         </w:rPr>
-        <w:t xml:space="preserve"> faults. Such properties are complemented by the implementation of a byzantine toleration algorithm in the </w:t>
-      </w:r>
-      <w:r>
-        <w:rPr>
-          <w:i/>
-          <w:lang w:val="en-US"/>
-        </w:rPr>
-        <w:t>N</w:t>
+        <w:t xml:space="preserve"> faults. Such properties are complemented by the implementation of a byzantine toleration algorithm in the N</w:t>
       </w:r>
       <w:proofErr w:type="gramStart"/>
       <w:r>
         <w:rPr>
-          <w:i/>
           <w:lang w:val="en-US"/>
         </w:rPr>
         <w:t>:N</w:t>
@@ -701,31 +545,7 @@
         <w:rPr>
           <w:lang w:val="en-US"/>
         </w:rPr>
-        <w:t xml:space="preserve"> behavior is observable in the implemented four tests, where number one, two and four</w:t>
-      </w:r>
-      <w:r>
-        <w:rPr>
-          <w:lang w:val="en-US"/>
-        </w:rPr>
-        <w:t>,</w:t>
-      </w:r>
-      <w:r>
-        <w:rPr>
-          <w:lang w:val="en-US"/>
-        </w:rPr>
-        <w:t xml:space="preserve"> test the undue alteration</w:t>
-      </w:r>
-      <w:r>
-        <w:rPr>
-          <w:lang w:val="en-US"/>
-        </w:rPr>
-        <w:t>s</w:t>
-      </w:r>
-      <w:r>
-        <w:rPr>
-          <w:lang w:val="en-US"/>
-        </w:rPr>
-        <w:t xml:space="preserve"> of timestamps, ranks and the password itself, respectively. On the other hand, number three tests the functioning of the system after some registered replicas crash, simulating a </w:t>
+        <w:t xml:space="preserve"> behavior is observable in the implemented four tests, where number one, two and four test the undue alteration of timestamps, ranks and the password itself, respectively. On the other hand, number three tests the functioning of the system after some registered replicas crash, simulating a </w:t>
       </w:r>
       <w:r>
         <w:rPr>
@@ -739,65 +559,8 @@
         </w:rPr>
         <w:t xml:space="preserve"> of connection or some other reason that might break the link between replicas.</w:t>
       </w:r>
-    </w:p>
-    <w:p>
-      <w:pPr>
-        <w:pStyle w:val="Heading2"/>
-        <w:contextualSpacing w:val="0"/>
-        <w:jc w:val="both"/>
-        <w:rPr>
-          <w:lang w:val="en-US"/>
-        </w:rPr>
-      </w:pPr>
-      <w:r>
-        <w:rPr>
-          <w:lang w:val="en-US"/>
-        </w:rPr>
-        <w:t>Faults of the System</w:t>
-      </w:r>
-    </w:p>
-    <w:p>
-      <w:pPr>
-        <w:rPr>
-          <w:lang w:val="en-US"/>
-        </w:rPr>
-      </w:pPr>
-      <w:r>
-        <w:rPr>
-          <w:lang w:val="en-US"/>
-        </w:rPr>
-        <w:t>The system presents some faulty features</w:t>
-      </w:r>
-      <w:r>
-        <w:rPr>
-          <w:lang w:val="en-US"/>
-        </w:rPr>
-        <w:t xml:space="preserve">. These are related to possible byzantine faults. The solution doesn’t implement an answer for a byzantine writer, that might contain adjusted (in the syntax level) information, but inconsistent, such as a timestamp that looks regular but it represents a date further away from the current one; or a rank that is far low from the one that server should have. </w:t>
-      </w:r>
-    </w:p>
-    <w:p>
-      <w:pPr>
-        <w:jc w:val="both"/>
-        <w:rPr>
-          <w:lang w:val="en-US"/>
-        </w:rPr>
-      </w:pPr>
-    </w:p>
-    <w:p>
-      <w:pPr>
-        <w:jc w:val="both"/>
-        <w:rPr>
-          <w:lang w:val="en-US"/>
-        </w:rPr>
-      </w:pPr>
-    </w:p>
-    <w:p>
-      <w:pPr>
-        <w:jc w:val="both"/>
-        <w:rPr>
-          <w:lang w:val="en-US"/>
-        </w:rPr>
-      </w:pPr>
+      <w:bookmarkStart w:id="9" w:name="_GoBack"/>
+      <w:bookmarkEnd w:id="9"/>
     </w:p>
     <w:p>
       <w:pPr>

</xml_diff>

<commit_message>
report finished & completed
</commit_message>
<xml_diff>
--- a/NEEEEEEEEEEEEEEEEEEEEEEEEEGA.docx
+++ b/NEEEEEEEEEEEEEEEEEEEEEEEEEGA.docx
@@ -1,11 +1,12 @@
 
 <file path=word/document.xml><?xml version="1.0" encoding="utf-8"?>
-<w:document xmlns:wpc="http://schemas.microsoft.com/office/word/2010/wordprocessingCanvas" xmlns:cx="http://schemas.microsoft.com/office/drawing/2014/chartex" xmlns:cx1="http://schemas.microsoft.com/office/drawing/2015/9/8/chartex" xmlns:cx2="http://schemas.microsoft.com/office/drawing/2015/10/21/chartex" xmlns:cx3="http://schemas.microsoft.com/office/drawing/2016/5/9/chartex" xmlns:cx4="http://schemas.microsoft.com/office/drawing/2016/5/10/chartex" xmlns:cx5="http://schemas.microsoft.com/office/drawing/2016/5/11/chartex" xmlns:cx6="http://schemas.microsoft.com/office/drawing/2016/5/12/chartex" xmlns:cx7="http://schemas.microsoft.com/office/drawing/2016/5/13/chartex" xmlns:cx8="http://schemas.microsoft.com/office/drawing/2016/5/14/chartex" xmlns:mc="http://schemas.openxmlformats.org/markup-compatibility/2006" xmlns:o="urn:schemas-microsoft-com:office:office" xmlns:r="http://schemas.openxmlformats.org/officeDocument/2006/relationships" xmlns:m="http://schemas.openxmlformats.org/officeDocument/2006/math" xmlns:v="urn:schemas-microsoft-com:vml" xmlns:wp14="http://schemas.microsoft.com/office/word/2010/wordprocessingDrawing" xmlns:wp="http://schemas.openxmlformats.org/drawingml/2006/wordprocessingDrawing" xmlns:w10="urn:schemas-microsoft-com:office:word" xmlns:w="http://schemas.openxmlformats.org/wordprocessingml/2006/main" xmlns:w14="http://schemas.microsoft.com/office/word/2010/wordml" xmlns:w15="http://schemas.microsoft.com/office/word/2012/wordml" xmlns:w16se="http://schemas.microsoft.com/office/word/2015/wordml/symex" xmlns:wpg="http://schemas.microsoft.com/office/word/2010/wordprocessingGroup" xmlns:wpi="http://schemas.microsoft.com/office/word/2010/wordprocessingInk" xmlns:wne="http://schemas.microsoft.com/office/word/2006/wordml" xmlns:wps="http://schemas.microsoft.com/office/word/2010/wordprocessingShape" mc:Ignorable="w14 w15 w16se wp14">
+<w:document xmlns:wpc="http://schemas.microsoft.com/office/word/2010/wordprocessingCanvas" xmlns:mc="http://schemas.openxmlformats.org/markup-compatibility/2006" xmlns:o="urn:schemas-microsoft-com:office:office" xmlns:r="http://schemas.openxmlformats.org/officeDocument/2006/relationships" xmlns:m="http://schemas.openxmlformats.org/officeDocument/2006/math" xmlns:v="urn:schemas-microsoft-com:vml" xmlns:wp14="http://schemas.microsoft.com/office/word/2010/wordprocessingDrawing" xmlns:wp="http://schemas.openxmlformats.org/drawingml/2006/wordprocessingDrawing" xmlns:w10="urn:schemas-microsoft-com:office:word" xmlns:w="http://schemas.openxmlformats.org/wordprocessingml/2006/main" xmlns:w14="http://schemas.microsoft.com/office/word/2010/wordml" xmlns:w15="http://schemas.microsoft.com/office/word/2012/wordml" xmlns:wpg="http://schemas.microsoft.com/office/word/2010/wordprocessingGroup" xmlns:wpi="http://schemas.microsoft.com/office/word/2010/wordprocessingInk" xmlns:wne="http://schemas.microsoft.com/office/word/2006/wordml" xmlns:wps="http://schemas.microsoft.com/office/word/2010/wordprocessingShape" mc:Ignorable="w14 w15 wp14">
   <w:body>
     <w:p>
       <w:r>
         <w:rPr>
           <w:noProof/>
+          <w:lang w:val="en-US" w:eastAsia="en-US"/>
         </w:rPr>
         <w:drawing>
           <wp:anchor distT="0" distB="0" distL="0" distR="0" simplePos="0" relativeHeight="251658240" behindDoc="0" locked="0" layoutInCell="0" hidden="0" allowOverlap="1">
@@ -138,14 +139,12 @@
         <w:rPr>
           <w:sz w:val="28"/>
           <w:szCs w:val="28"/>
-          <w:lang w:val="en-US"/>
         </w:rPr>
       </w:pPr>
       <w:r>
         <w:rPr>
           <w:sz w:val="28"/>
           <w:szCs w:val="28"/>
-          <w:lang w:val="en-US"/>
         </w:rPr>
         <w:t>5</w:t>
       </w:r>
@@ -154,7 +153,6 @@
           <w:sz w:val="28"/>
           <w:szCs w:val="28"/>
           <w:vertAlign w:val="superscript"/>
-          <w:lang w:val="en-US"/>
         </w:rPr>
         <w:t>th</w:t>
       </w:r>
@@ -162,7 +160,6 @@
         <w:rPr>
           <w:sz w:val="28"/>
           <w:szCs w:val="28"/>
-          <w:lang w:val="en-US"/>
         </w:rPr>
         <w:t xml:space="preserve"> May 2017</w:t>
       </w:r>
@@ -170,25 +167,16 @@
     <w:p>
       <w:pPr>
         <w:jc w:val="center"/>
-        <w:rPr>
-          <w:lang w:val="en-US"/>
-        </w:rPr>
       </w:pPr>
     </w:p>
     <w:p>
       <w:pPr>
         <w:jc w:val="center"/>
-        <w:rPr>
-          <w:lang w:val="en-US"/>
-        </w:rPr>
       </w:pPr>
     </w:p>
     <w:p>
       <w:pPr>
         <w:jc w:val="center"/>
-        <w:rPr>
-          <w:lang w:val="en-US"/>
-        </w:rPr>
       </w:pPr>
     </w:p>
     <w:p>
@@ -197,7 +185,6 @@
         <w:rPr>
           <w:sz w:val="36"/>
           <w:szCs w:val="36"/>
-          <w:lang w:val="en-US"/>
         </w:rPr>
       </w:pPr>
     </w:p>
@@ -210,29 +197,15 @@
         <w:rPr>
           <w:sz w:val="36"/>
           <w:szCs w:val="36"/>
-          <w:lang w:val="en-US"/>
         </w:rPr>
       </w:pPr>
       <w:r>
         <w:rPr>
           <w:sz w:val="36"/>
           <w:szCs w:val="36"/>
-          <w:lang w:val="en-US"/>
-        </w:rPr>
-        <w:t xml:space="preserve">Instituto Superior </w:t>
-      </w:r>
-      <w:proofErr w:type="spellStart"/>
-      <w:r>
-        <w:rPr>
-          <w:sz w:val="36"/>
-          <w:szCs w:val="36"/>
-          <w:lang w:val="en-US"/>
-        </w:rPr>
-        <w:t>Técnico</w:t>
-      </w:r>
-      <w:bookmarkStart w:id="2" w:name="_GoBack"/>
-      <w:bookmarkEnd w:id="2"/>
-      <w:proofErr w:type="spellEnd"/>
+        </w:rPr>
+        <w:t>Instituto Superior Técnico</w:t>
+      </w:r>
     </w:p>
     <w:p>
       <w:pPr>
@@ -243,14 +216,12 @@
         <w:rPr>
           <w:sz w:val="36"/>
           <w:szCs w:val="36"/>
-          <w:lang w:val="en-US"/>
         </w:rPr>
       </w:pPr>
       <w:r>
         <w:rPr>
           <w:sz w:val="36"/>
           <w:szCs w:val="36"/>
-          <w:lang w:val="en-US"/>
         </w:rPr>
         <w:t>MEIC-A</w:t>
       </w:r>
@@ -264,14 +235,12 @@
         <w:rPr>
           <w:sz w:val="36"/>
           <w:szCs w:val="36"/>
-          <w:lang w:val="en-US"/>
         </w:rPr>
       </w:pPr>
       <w:r>
         <w:rPr>
           <w:sz w:val="36"/>
           <w:szCs w:val="36"/>
-          <w:lang w:val="en-US"/>
         </w:rPr>
         <w:t>Group 27</w:t>
       </w:r>
@@ -279,142 +248,52 @@
     <w:p>
       <w:pPr>
         <w:jc w:val="center"/>
-        <w:rPr>
-          <w:lang w:val="en-US"/>
-        </w:rPr>
       </w:pPr>
     </w:p>
     <w:p>
       <w:pPr>
         <w:jc w:val="center"/>
-        <w:rPr>
-          <w:lang w:val="en-US"/>
-        </w:rPr>
       </w:pPr>
     </w:p>
     <w:p>
       <w:pPr>
         <w:jc w:val="center"/>
-        <w:rPr>
-          <w:lang w:val="en-US"/>
-        </w:rPr>
       </w:pPr>
     </w:p>
     <w:p>
       <w:pPr>
         <w:jc w:val="center"/>
-        <w:rPr>
-          <w:lang w:val="en-US"/>
-        </w:rPr>
       </w:pPr>
     </w:p>
     <w:p>
       <w:pPr>
         <w:jc w:val="center"/>
-        <w:rPr>
-          <w:lang w:val="en-US"/>
-        </w:rPr>
       </w:pPr>
     </w:p>
     <w:p>
       <w:pPr>
         <w:jc w:val="center"/>
-        <w:rPr>
-          <w:lang w:val="en-US"/>
-        </w:rPr>
-      </w:pPr>
-    </w:p>
-    <w:p>
-      <w:pPr>
-        <w:rPr>
-          <w:lang w:val="en-US"/>
-        </w:rPr>
-      </w:pPr>
-    </w:p>
-    <w:p>
-      <w:pPr>
-        <w:rPr>
-          <w:lang w:val="en-US"/>
-        </w:rPr>
-      </w:pPr>
-    </w:p>
-    <w:p>
-      <w:pPr>
-        <w:rPr>
-          <w:lang w:val="en-US"/>
-        </w:rPr>
-      </w:pPr>
-    </w:p>
-    <w:p>
-      <w:pPr>
-        <w:rPr>
-          <w:lang w:val="en-US"/>
-        </w:rPr>
-      </w:pPr>
-    </w:p>
-    <w:p>
-      <w:pPr>
-        <w:rPr>
-          <w:lang w:val="en-US"/>
-        </w:rPr>
-      </w:pPr>
-    </w:p>
-    <w:p>
-      <w:pPr>
-        <w:rPr>
-          <w:lang w:val="en-US"/>
-        </w:rPr>
-      </w:pPr>
-    </w:p>
-    <w:p>
-      <w:pPr>
-        <w:rPr>
-          <w:lang w:val="en-US"/>
-        </w:rPr>
-      </w:pPr>
-    </w:p>
-    <w:p>
-      <w:pPr>
-        <w:rPr>
-          <w:lang w:val="en-US"/>
-        </w:rPr>
-      </w:pPr>
-    </w:p>
-    <w:p>
-      <w:pPr>
-        <w:rPr>
-          <w:lang w:val="en-US"/>
-        </w:rPr>
-      </w:pPr>
-    </w:p>
-    <w:p>
-      <w:pPr>
-        <w:rPr>
-          <w:lang w:val="en-US"/>
-        </w:rPr>
-      </w:pPr>
-    </w:p>
-    <w:p>
-      <w:pPr>
-        <w:rPr>
-          <w:lang w:val="en-US"/>
-        </w:rPr>
-      </w:pPr>
-    </w:p>
+      </w:pPr>
+    </w:p>
+    <w:p/>
+    <w:p/>
+    <w:p/>
+    <w:p/>
+    <w:p/>
+    <w:p/>
+    <w:p/>
+    <w:p/>
+    <w:p/>
+    <w:p/>
+    <w:p/>
     <w:p>
       <w:pPr>
         <w:tabs>
           <w:tab w:val="left" w:pos="8160"/>
         </w:tabs>
         <w:jc w:val="right"/>
-        <w:rPr>
-          <w:lang w:val="en-US"/>
-        </w:rPr>
-      </w:pPr>
-      <w:r>
-        <w:rPr>
-          <w:lang w:val="en-US"/>
-        </w:rPr>
+      </w:pPr>
+      <w:r>
         <w:tab/>
       </w:r>
     </w:p>
@@ -435,8 +314,14 @@
           <w:tab w:val="left" w:pos="8160"/>
         </w:tabs>
         <w:jc w:val="right"/>
-      </w:pPr>
-      <w:r>
+        <w:rPr>
+          <w:lang w:val="en-US"/>
+        </w:rPr>
+      </w:pPr>
+      <w:r>
+        <w:rPr>
+          <w:lang w:val="en-US"/>
+        </w:rPr>
         <w:t>Jorge Alves – 88005</w:t>
       </w:r>
     </w:p>
@@ -446,15 +331,15 @@
           <w:tab w:val="left" w:pos="8160"/>
         </w:tabs>
         <w:jc w:val="right"/>
-      </w:pPr>
-      <w:r>
-        <w:t xml:space="preserve">Leonardo Gonçalves </w:t>
-      </w:r>
-      <w:r>
-        <w:t>–</w:t>
-      </w:r>
-      <w:r>
-        <w:t xml:space="preserve"> 86319</w:t>
+        <w:rPr>
+          <w:lang w:val="en-US"/>
+        </w:rPr>
+      </w:pPr>
+      <w:r>
+        <w:rPr>
+          <w:lang w:val="en-US"/>
+        </w:rPr>
+        <w:t>Leonardo Gonçalves – 86319</w:t>
       </w:r>
     </w:p>
     <w:p>
@@ -463,14 +348,26 @@
           <w:tab w:val="left" w:pos="8160"/>
         </w:tabs>
         <w:jc w:val="right"/>
+        <w:rPr>
+          <w:lang w:val="en-US"/>
+        </w:rPr>
       </w:pPr>
     </w:p>
     <w:p>
       <w:pPr>
         <w:jc w:val="right"/>
-      </w:pPr>
-    </w:p>
-    <w:p/>
+        <w:rPr>
+          <w:lang w:val="en-US"/>
+        </w:rPr>
+      </w:pPr>
+    </w:p>
+    <w:p>
+      <w:pPr>
+        <w:rPr>
+          <w:lang w:val="en-US"/>
+        </w:rPr>
+      </w:pPr>
+    </w:p>
     <w:p>
       <w:pPr>
         <w:pStyle w:val="Heading1"/>
@@ -481,8 +378,8 @@
           <w:lang w:val="en-US"/>
         </w:rPr>
       </w:pPr>
-      <w:bookmarkStart w:id="3" w:name="_nvx23zflhea8" w:colFirst="0" w:colLast="0"/>
-      <w:bookmarkEnd w:id="3"/>
+      <w:bookmarkStart w:id="2" w:name="_nvx23zflhea8" w:colFirst="0" w:colLast="0"/>
+      <w:bookmarkEnd w:id="2"/>
       <w:r>
         <w:rPr>
           <w:b/>
@@ -502,8 +399,8 @@
           <w:lang w:val="en-US"/>
         </w:rPr>
       </w:pPr>
-      <w:bookmarkStart w:id="4" w:name="_e1c4hb66q3yp" w:colFirst="0" w:colLast="0"/>
-      <w:bookmarkEnd w:id="4"/>
+      <w:bookmarkStart w:id="3" w:name="_e1c4hb66q3yp" w:colFirst="0" w:colLast="0"/>
+      <w:bookmarkEnd w:id="3"/>
       <w:r>
         <w:rPr>
           <w:b/>
@@ -534,6 +431,8 @@
           <w:lang w:val="en-US"/>
         </w:rPr>
       </w:pPr>
+      <w:bookmarkStart w:id="4" w:name="_ykhodmqalm5h" w:colFirst="0" w:colLast="0"/>
+      <w:bookmarkEnd w:id="4"/>
       <w:r>
         <w:rPr>
           <w:lang w:val="en-US"/>
@@ -543,6 +442,7 @@
       <w:proofErr w:type="spellStart"/>
       <w:r>
         <w:rPr>
+          <w:i/>
           <w:lang w:val="en-US"/>
         </w:rPr>
         <w:t>Diffie</w:t>
@@ -550,21 +450,16 @@
       <w:proofErr w:type="spellEnd"/>
       <w:r>
         <w:rPr>
-          <w:lang w:val="en-US"/>
-        </w:rPr>
-        <w:t xml:space="preserve">-Hellman algorithm was discarded and instead we opted to share a session key from the server to the client, upon </w:t>
-      </w:r>
-      <w:r>
-        <w:rPr>
-          <w:lang w:val="en-US"/>
-        </w:rPr>
-        <w:t xml:space="preserve">the </w:t>
-      </w:r>
-      <w:r>
-        <w:rPr>
-          <w:lang w:val="en-US"/>
-        </w:rPr>
-        <w:t>client connection, ciphered with the client’s public key and signed with the server’s private key.</w:t>
+          <w:i/>
+          <w:lang w:val="en-US"/>
+        </w:rPr>
+        <w:t>-Hellman</w:t>
+      </w:r>
+      <w:r>
+        <w:rPr>
+          <w:lang w:val="en-US"/>
+        </w:rPr>
+        <w:t xml:space="preserve"> algorithm was discarded and instead we opted to share a session key from the server to the client, upon the client connection, ciphered with the client’s public key and signed with the server’s private key.</w:t>
       </w:r>
     </w:p>
     <w:p>
@@ -608,37 +503,7 @@
         <w:rPr>
           <w:lang w:val="en-US"/>
         </w:rPr>
-        <w:t xml:space="preserve">The nonces solution was also substituted to a simpler and cleaner one. Now timestamps are used </w:t>
-      </w:r>
-      <w:r>
-        <w:rPr>
-          <w:lang w:val="en-US"/>
-        </w:rPr>
-        <w:t>to</w:t>
-      </w:r>
-      <w:r>
-        <w:rPr>
-          <w:lang w:val="en-US"/>
-        </w:rPr>
-        <w:t xml:space="preserve"> guarantee the freshnes</w:t>
-      </w:r>
-      <w:r>
-        <w:rPr>
-          <w:lang w:val="en-US"/>
-        </w:rPr>
-        <w:t>s of the messages.</w:t>
-      </w:r>
-      <w:r>
-        <w:rPr>
-          <w:lang w:val="en-US"/>
-        </w:rPr>
-        <w:t xml:space="preserve"> Basically,</w:t>
-      </w:r>
-      <w:r>
-        <w:rPr>
-          <w:lang w:val="en-US"/>
-        </w:rPr>
-        <w:t xml:space="preserve"> the client when sending a message sends its current timestamp and the server checks if it is more recent. The same process occurs in the client side.</w:t>
+        <w:t>The nonces solution was also substituted to a simpler and cleaner one. Now timestamps are used to guarantee the freshness of the messages. Basically, the client when sending a message sends its current timestamp and the server checks if it is more recent. The same process occurs in the client side.</w:t>
       </w:r>
     </w:p>
     <w:p>
@@ -661,6 +526,41 @@
           <w:lang w:val="en-US"/>
         </w:rPr>
         <w:t>In order to support multiple devices per client a unique id was associated. This implementation allows us to treat the clients with the same public keys as different instances and gives us a reference to them.</w:t>
+      </w:r>
+    </w:p>
+    <w:p>
+      <w:pPr>
+        <w:jc w:val="both"/>
+        <w:rPr>
+          <w:lang w:val="en-US"/>
+        </w:rPr>
+      </w:pPr>
+    </w:p>
+    <w:p>
+      <w:pPr>
+        <w:jc w:val="both"/>
+        <w:rPr>
+          <w:lang w:val="en-US"/>
+        </w:rPr>
+      </w:pPr>
+      <w:r>
+        <w:rPr>
+          <w:lang w:val="en-US"/>
+        </w:rPr>
+        <w:t>Amongst all these alterations on the 1</w:t>
+      </w:r>
+      <w:r>
+        <w:rPr>
+          <w:vertAlign w:val="superscript"/>
+          <w:lang w:val="en-US"/>
+        </w:rPr>
+        <w:t>st</w:t>
+      </w:r>
+      <w:r>
+        <w:rPr>
+          <w:lang w:val="en-US"/>
+        </w:rPr>
+        <w:t xml:space="preserve"> solution, a new file was included in the files’ set. This contains a registration of all the digital signatures from the client to the server, giving a more robust look to the non-repudiation system.</w:t>
       </w:r>
     </w:p>
     <w:p>
@@ -673,46 +573,95 @@
           <w:lang w:val="en-US"/>
         </w:rPr>
       </w:pPr>
-      <w:bookmarkStart w:id="5" w:name="_ykhodmqalm5h" w:colFirst="0" w:colLast="0"/>
+      <w:r>
+        <w:rPr>
+          <w:b/>
+          <w:lang w:val="en-US"/>
+        </w:rPr>
+        <w:t>Broadcast Abstraction</w:t>
+      </w:r>
+    </w:p>
+    <w:p>
+      <w:pPr>
+        <w:jc w:val="both"/>
+        <w:rPr>
+          <w:lang w:val="en-US"/>
+        </w:rPr>
+      </w:pPr>
+      <w:bookmarkStart w:id="5" w:name="_m5jgzb6fbnlr" w:colFirst="0" w:colLast="0"/>
       <w:bookmarkEnd w:id="5"/>
       <w:r>
         <w:rPr>
-          <w:b/>
-          <w:lang w:val="en-US"/>
-        </w:rPr>
-        <w:t>Broadcast Abstraction</w:t>
-      </w:r>
-    </w:p>
-    <w:p>
-      <w:pPr>
-        <w:jc w:val="both"/>
-        <w:rPr>
-          <w:lang w:val="en-US"/>
-        </w:rPr>
-      </w:pPr>
-      <w:r>
-        <w:rPr>
-          <w:lang w:val="en-US"/>
-        </w:rPr>
-        <w:t xml:space="preserve">The Best Effort Broadcast was </w:t>
-      </w:r>
-      <w:r>
-        <w:rPr>
-          <w:lang w:val="en-US"/>
-        </w:rPr>
-        <w:t>impleme</w:t>
-      </w:r>
-      <w:r>
-        <w:rPr>
-          <w:lang w:val="en-US"/>
-        </w:rPr>
-        <w:t>nted using Perfect Point-to-Point Links assured by the TCP channel that is used by Java RMI.</w:t>
-      </w:r>
-      <w:r>
-        <w:rPr>
-          <w:lang w:val="en-US"/>
-        </w:rPr>
-        <w:t xml:space="preserve"> To broadcast an event, a read or a write, we do not broadcast the event to ourselves, instead we already account for our response, example, the initial value of ack is 1.</w:t>
+          <w:lang w:val="en-US"/>
+        </w:rPr>
+        <w:t xml:space="preserve">The </w:t>
+      </w:r>
+      <w:r>
+        <w:rPr>
+          <w:i/>
+          <w:lang w:val="en-US"/>
+        </w:rPr>
+        <w:t>Best Effort Broadcast</w:t>
+      </w:r>
+      <w:r>
+        <w:rPr>
+          <w:lang w:val="en-US"/>
+        </w:rPr>
+        <w:t xml:space="preserve"> was implemented using </w:t>
+      </w:r>
+      <w:r>
+        <w:rPr>
+          <w:i/>
+          <w:lang w:val="en-US"/>
+        </w:rPr>
+        <w:t>Perfect Point-to-Point Links</w:t>
+      </w:r>
+      <w:r>
+        <w:rPr>
+          <w:lang w:val="en-US"/>
+        </w:rPr>
+        <w:t xml:space="preserve"> assured by the TCP channel that is used by Java RMI. To broadcast an event, a </w:t>
+      </w:r>
+      <w:r>
+        <w:rPr>
+          <w:i/>
+          <w:lang w:val="en-US"/>
+        </w:rPr>
+        <w:t>read</w:t>
+      </w:r>
+      <w:r>
+        <w:rPr>
+          <w:lang w:val="en-US"/>
+        </w:rPr>
+        <w:t xml:space="preserve"> or a </w:t>
+      </w:r>
+      <w:r>
+        <w:rPr>
+          <w:i/>
+          <w:lang w:val="en-US"/>
+        </w:rPr>
+        <w:t>write</w:t>
+      </w:r>
+      <w:r>
+        <w:rPr>
+          <w:lang w:val="en-US"/>
+        </w:rPr>
+        <w:t xml:space="preserve">, we do not broadcast the event to ourselves, instead we already account for our response, example, the initial value of </w:t>
+      </w:r>
+      <w:proofErr w:type="spellStart"/>
+      <w:r>
+        <w:rPr>
+          <w:i/>
+          <w:lang w:val="en-US"/>
+        </w:rPr>
+        <w:t>ack</w:t>
+      </w:r>
+      <w:proofErr w:type="spellEnd"/>
+      <w:r>
+        <w:rPr>
+          <w:lang w:val="en-US"/>
+        </w:rPr>
+        <w:t xml:space="preserve"> is 1.</w:t>
       </w:r>
     </w:p>
     <w:p>
@@ -725,34 +674,28 @@
           <w:lang w:val="en-US"/>
         </w:rPr>
       </w:pPr>
-      <w:bookmarkStart w:id="6" w:name="_m5jgzb6fbnlr" w:colFirst="0" w:colLast="0"/>
+      <w:r>
+        <w:rPr>
+          <w:b/>
+          <w:lang w:val="en-US"/>
+        </w:rPr>
+        <w:t>Asynchrony in our project</w:t>
+      </w:r>
+    </w:p>
+    <w:p>
+      <w:pPr>
+        <w:jc w:val="both"/>
+        <w:rPr>
+          <w:lang w:val="en-US"/>
+        </w:rPr>
+      </w:pPr>
+      <w:bookmarkStart w:id="6" w:name="_t28gjupcc0gc" w:colFirst="0" w:colLast="0"/>
       <w:bookmarkEnd w:id="6"/>
       <w:r>
         <w:rPr>
-          <w:b/>
-          <w:lang w:val="en-US"/>
-        </w:rPr>
-        <w:t>Asynchrony in our project</w:t>
-      </w:r>
-    </w:p>
-    <w:p>
-      <w:pPr>
-        <w:jc w:val="both"/>
-        <w:rPr>
-          <w:lang w:val="en-US"/>
-        </w:rPr>
-      </w:pPr>
-      <w:r>
-        <w:rPr>
-          <w:lang w:val="en-US"/>
-        </w:rPr>
-        <w:t xml:space="preserve">We have 2 instances of asynchronous calls in our final solution. The first one being when </w:t>
-      </w:r>
-      <w:r>
-        <w:rPr>
-          <w:lang w:val="en-US"/>
-        </w:rPr>
-        <w:t>a client registers to a server and the server broadcast asynchronously the register to all other replicas, afterwards collection all the necessary replies. The other instance happens when a server broadcasts a read operation to the register.</w:t>
+          <w:lang w:val="en-US"/>
+        </w:rPr>
+        <w:t>We have 2 instances of asynchronous calls in our final solution. The first one being when a client registers to a server and the server broadcast asynchronously the register to all other replicas, afterwards collection all the necessary replies. The other instance happens when a server broadcasts a read operation to the register.</w:t>
       </w:r>
     </w:p>
     <w:p>
@@ -765,63 +708,85 @@
           <w:lang w:val="en-US"/>
         </w:rPr>
       </w:pPr>
-      <w:bookmarkStart w:id="7" w:name="_t28gjupcc0gc" w:colFirst="0" w:colLast="0"/>
+      <w:r>
+        <w:rPr>
+          <w:b/>
+          <w:i/>
+          <w:lang w:val="en-US"/>
+        </w:rPr>
+        <w:t>N</w:t>
+      </w:r>
+      <w:proofErr w:type="gramStart"/>
+      <w:r>
+        <w:rPr>
+          <w:b/>
+          <w:i/>
+          <w:lang w:val="en-US"/>
+        </w:rPr>
+        <w:t>:N</w:t>
+      </w:r>
+      <w:proofErr w:type="gramEnd"/>
+      <w:r>
+        <w:rPr>
+          <w:b/>
+          <w:i/>
+          <w:lang w:val="en-US"/>
+        </w:rPr>
+        <w:t xml:space="preserve"> </w:t>
+      </w:r>
+      <w:r>
+        <w:rPr>
+          <w:b/>
+          <w:lang w:val="en-US"/>
+        </w:rPr>
+        <w:t>atomic register</w:t>
+      </w:r>
+    </w:p>
+    <w:p>
+      <w:pPr>
+        <w:jc w:val="both"/>
+        <w:rPr>
+          <w:lang w:val="en-US"/>
+        </w:rPr>
+      </w:pPr>
+      <w:r>
+        <w:rPr>
+          <w:lang w:val="en-US"/>
+        </w:rPr>
+        <w:t xml:space="preserve">Since we are working in a </w:t>
+      </w:r>
+      <w:r>
+        <w:rPr>
+          <w:i/>
+          <w:lang w:val="en-US"/>
+        </w:rPr>
+        <w:t>N</w:t>
+      </w:r>
+      <w:proofErr w:type="gramStart"/>
+      <w:r>
+        <w:rPr>
+          <w:i/>
+          <w:lang w:val="en-US"/>
+        </w:rPr>
+        <w:t>:N</w:t>
+      </w:r>
+      <w:proofErr w:type="gramEnd"/>
+      <w:r>
+        <w:rPr>
+          <w:lang w:val="en-US"/>
+        </w:rPr>
+        <w:t xml:space="preserve"> atomic register environment, multiple writes can be done at the same time, in order to break possible ties we must have an additional conditioner. This comes in the form of a ranking variable that specifies the priority of a given write. In or case this variable is the writer’s port, and we consider that the lowest port always has the highest priority.</w:t>
+      </w:r>
+      <w:bookmarkStart w:id="7" w:name="_x1gjjgk5btlq" w:colFirst="0" w:colLast="0"/>
       <w:bookmarkEnd w:id="7"/>
       <w:r>
         <w:rPr>
-          <w:b/>
-          <w:lang w:val="en-US"/>
-        </w:rPr>
-        <w:t>N:N atomic register</w:t>
-      </w:r>
-    </w:p>
-    <w:p>
-      <w:pPr>
-        <w:jc w:val="both"/>
-        <w:rPr>
-          <w:lang w:val="en-US"/>
-        </w:rPr>
-      </w:pPr>
-      <w:r>
-        <w:rPr>
-          <w:lang w:val="en-US"/>
-        </w:rPr>
-        <w:t>Since we are working in a N:N atomic register environment, multiple writes can be done at the same time, in order to break possible ties we must have an additional conditioner. This comes in the form of a ranking variable that specifies the priority of a given write. In or case this variable is the writer’s port</w:t>
-      </w:r>
-      <w:r>
-        <w:rPr>
-          <w:lang w:val="en-US"/>
-        </w:rPr>
-        <w:t xml:space="preserve">, </w:t>
-      </w:r>
-      <w:r>
-        <w:rPr>
-          <w:lang w:val="en-US"/>
-        </w:rPr>
-        <w:t>and</w:t>
-      </w:r>
-      <w:r>
-        <w:rPr>
-          <w:lang w:val="en-US"/>
-        </w:rPr>
-        <w:t xml:space="preserve"> we consider that the lowest port always has the</w:t>
-      </w:r>
-      <w:r>
-        <w:rPr>
-          <w:lang w:val="en-US"/>
-        </w:rPr>
-        <w:t xml:space="preserve"> highest priority.</w:t>
-      </w:r>
-      <w:bookmarkStart w:id="8" w:name="_x1gjjgk5btlq" w:colFirst="0" w:colLast="0"/>
+          <w:lang w:val="en-US"/>
+        </w:rPr>
+        <w:t xml:space="preserve"> </w:t>
+      </w:r>
+      <w:bookmarkStart w:id="8" w:name="_fs545qhctkhb" w:colFirst="0" w:colLast="0"/>
       <w:bookmarkEnd w:id="8"/>
-      <w:r>
-        <w:rPr>
-          <w:lang w:val="en-US"/>
-        </w:rPr>
-        <w:t xml:space="preserve"> </w:t>
-      </w:r>
-      <w:bookmarkStart w:id="9" w:name="_fs545qhctkhb" w:colFirst="0" w:colLast="0"/>
-      <w:bookmarkEnd w:id="9"/>
     </w:p>
     <w:p>
       <w:pPr>
@@ -839,93 +804,110 @@
           <w:lang w:val="en-US"/>
         </w:rPr>
         <w:lastRenderedPageBreak/>
-        <w:t>Byzantine</w:t>
-      </w:r>
-      <w:r>
+        <w:t>Byzantine tolerance implementation</w:t>
+      </w:r>
+    </w:p>
+    <w:p>
+      <w:pPr>
+        <w:jc w:val="both"/>
+        <w:rPr>
+          <w:lang w:val="en-US"/>
+        </w:rPr>
+      </w:pPr>
+      <w:r>
+        <w:rPr>
+          <w:lang w:val="en-US"/>
+        </w:rPr>
+        <w:t xml:space="preserve">Regarding byzantine fault tolerance, our implementation achieves a set of warranties that allow the system, consisting of </w:t>
+      </w:r>
+      <w:r>
+        <w:rPr>
+          <w:i/>
+          <w:lang w:val="en-US"/>
+        </w:rPr>
+        <w:t>N</w:t>
+      </w:r>
+      <w:r>
+        <w:rPr>
+          <w:lang w:val="en-US"/>
+        </w:rPr>
+        <w:t xml:space="preserve"> replicas, to keep working under the limit </w:t>
+      </w:r>
+      <w:proofErr w:type="spellStart"/>
+      <w:r>
+        <w:rPr>
+          <w:lang w:val="en-US"/>
+        </w:rPr>
+        <w:t xml:space="preserve">of </w:t>
+      </w:r>
+      <w:r>
+        <w:rPr>
+          <w:i/>
+          <w:lang w:val="en-US"/>
+        </w:rPr>
+        <w:t>f</w:t>
+      </w:r>
+      <w:proofErr w:type="spellEnd"/>
+      <w:r>
+        <w:rPr>
+          <w:lang w:val="en-US"/>
+        </w:rPr>
+        <w:t xml:space="preserve"> faults. Such properties are complemented by the implementation of a byzantine toleration algorithm in the </w:t>
+      </w:r>
+      <w:r>
+        <w:rPr>
+          <w:i/>
+          <w:lang w:val="en-US"/>
+        </w:rPr>
+        <w:t>N</w:t>
+      </w:r>
+      <w:proofErr w:type="gramStart"/>
+      <w:r>
+        <w:rPr>
+          <w:i/>
+          <w:lang w:val="en-US"/>
+        </w:rPr>
+        <w:t>:N</w:t>
+      </w:r>
+      <w:proofErr w:type="gramEnd"/>
+      <w:r>
+        <w:rPr>
+          <w:lang w:val="en-US"/>
+        </w:rPr>
+        <w:t xml:space="preserve"> atomic register, which consists in signing the critical information that is saved in the file and later checking it. Such technique allows the system to be ready to resist attacks regarding the alteration of the passwords/storage file information and failing of some of the replicas (crashing). This behavior is observable in the implemented four tests, where number one, two and four, test the undue alterations of timestamps, ranks and the password itself, respectively. On the other hand, number three tests the functioning of the system after some registered replicas crash, simulating a loss of connection or some other reason that might break the link between replicas.</w:t>
+      </w:r>
+    </w:p>
+    <w:p>
+      <w:pPr>
+        <w:pStyle w:val="Heading2"/>
+        <w:contextualSpacing w:val="0"/>
+        <w:jc w:val="both"/>
         <w:rPr>
           <w:b/>
           <w:lang w:val="en-US"/>
         </w:rPr>
-        <w:t xml:space="preserve"> tolerance</w:t>
-      </w:r>
+      </w:pPr>
       <w:r>
         <w:rPr>
           <w:b/>
           <w:lang w:val="en-US"/>
         </w:rPr>
-        <w:t xml:space="preserve"> implementation</w:t>
-      </w:r>
-    </w:p>
-    <w:p>
-      <w:pPr>
-        <w:jc w:val="both"/>
-        <w:rPr>
-          <w:lang w:val="en-US"/>
-        </w:rPr>
-      </w:pPr>
-      <w:r>
-        <w:rPr>
-          <w:lang w:val="en-US"/>
-        </w:rPr>
-        <w:t xml:space="preserve">Regarding byzantine fault tolerance, our implementation achieves a set of warranties that allow the system, consisting of </w:t>
-      </w:r>
-      <w:r>
-        <w:rPr>
-          <w:i/>
-          <w:lang w:val="en-US"/>
-        </w:rPr>
-        <w:t>N</w:t>
-      </w:r>
-      <w:r>
-        <w:rPr>
-          <w:lang w:val="en-US"/>
-        </w:rPr>
-        <w:t xml:space="preserve"> replicas, to keep working under the limit </w:t>
-      </w:r>
-      <w:proofErr w:type="spellStart"/>
-      <w:r>
-        <w:rPr>
-          <w:lang w:val="en-US"/>
-        </w:rPr>
-        <w:t xml:space="preserve">of </w:t>
-      </w:r>
-      <w:r>
-        <w:rPr>
-          <w:i/>
-          <w:lang w:val="en-US"/>
-        </w:rPr>
-        <w:t>f</w:t>
-      </w:r>
-      <w:proofErr w:type="spellEnd"/>
-      <w:r>
-        <w:rPr>
-          <w:lang w:val="en-US"/>
-        </w:rPr>
-        <w:t xml:space="preserve"> faults. Such properties are complemented by the implementation of a byzantine toleration algorithm in the N:N atomic register, which consists in signing the critical information that is saved in the file and later checking it. Such technique allows the system to be ready to resist attacks regarding the alteration of the passwords/storage file information and failing of some of the replicas (crashing). </w:t>
-      </w:r>
-      <w:r>
-        <w:rPr>
-          <w:lang w:val="en-US"/>
-        </w:rPr>
-        <w:t>This</w:t>
-      </w:r>
-      <w:r>
-        <w:rPr>
-          <w:lang w:val="en-US"/>
-        </w:rPr>
-        <w:t xml:space="preserve"> behavior is observable in the implemented four tests, where number one, two and four test the undue alteration of timestamps, ranks and the password itself, respectively. On the other hand, number three tests the functioning of the system after some registered replicas crash, simulating a </w:t>
-      </w:r>
-      <w:r>
-        <w:rPr>
-          <w:lang w:val="en-US"/>
-        </w:rPr>
-        <w:t>loss</w:t>
-      </w:r>
-      <w:r>
-        <w:rPr>
-          <w:lang w:val="en-US"/>
-        </w:rPr>
-        <w:t xml:space="preserve"> of connection or some other reason that might break the link between replicas.</w:t>
+        <w:t>Faults of the System</w:t>
+      </w:r>
+      <w:bookmarkStart w:id="9" w:name="_GoBack"/>
+      <w:bookmarkEnd w:id="9"/>
+    </w:p>
+    <w:p>
+      <w:pPr>
+        <w:rPr>
+          <w:lang w:val="en-US"/>
+        </w:rPr>
+      </w:pPr>
+      <w:r>
+        <w:rPr>
+          <w:lang w:val="en-US"/>
+        </w:rPr>
+        <w:t xml:space="preserve">The system presents some faulty features. These are related to possible byzantine faults. The solution doesn’t implement an answer for a byzantine writer, that might contain adjusted (in the syntax level) information, but inconsistent, such as a timestamp that looks regular but it represents a date further away from the current one; or a rank that is far low from the one that server should have. </w:t>
       </w:r>
     </w:p>
     <w:p>
@@ -965,7 +947,7 @@
 </file>
 
 <file path=word/endnotes.xml><?xml version="1.0" encoding="utf-8"?>
-<w:endnotes xmlns:wpc="http://schemas.microsoft.com/office/word/2010/wordprocessingCanvas" xmlns:cx="http://schemas.microsoft.com/office/drawing/2014/chartex" xmlns:cx1="http://schemas.microsoft.com/office/drawing/2015/9/8/chartex" xmlns:cx2="http://schemas.microsoft.com/office/drawing/2015/10/21/chartex" xmlns:cx3="http://schemas.microsoft.com/office/drawing/2016/5/9/chartex" xmlns:cx4="http://schemas.microsoft.com/office/drawing/2016/5/10/chartex" xmlns:cx5="http://schemas.microsoft.com/office/drawing/2016/5/11/chartex" xmlns:cx6="http://schemas.microsoft.com/office/drawing/2016/5/12/chartex" xmlns:cx7="http://schemas.microsoft.com/office/drawing/2016/5/13/chartex" xmlns:cx8="http://schemas.microsoft.com/office/drawing/2016/5/14/chartex" xmlns:mc="http://schemas.openxmlformats.org/markup-compatibility/2006" xmlns:o="urn:schemas-microsoft-com:office:office" xmlns:r="http://schemas.openxmlformats.org/officeDocument/2006/relationships" xmlns:m="http://schemas.openxmlformats.org/officeDocument/2006/math" xmlns:v="urn:schemas-microsoft-com:vml" xmlns:wp14="http://schemas.microsoft.com/office/word/2010/wordprocessingDrawing" xmlns:wp="http://schemas.openxmlformats.org/drawingml/2006/wordprocessingDrawing" xmlns:w10="urn:schemas-microsoft-com:office:word" xmlns:w="http://schemas.openxmlformats.org/wordprocessingml/2006/main" xmlns:w14="http://schemas.microsoft.com/office/word/2010/wordml" xmlns:w15="http://schemas.microsoft.com/office/word/2012/wordml" xmlns:w16se="http://schemas.microsoft.com/office/word/2015/wordml/symex" xmlns:wpg="http://schemas.microsoft.com/office/word/2010/wordprocessingGroup" xmlns:wpi="http://schemas.microsoft.com/office/word/2010/wordprocessingInk" xmlns:wne="http://schemas.microsoft.com/office/word/2006/wordml" xmlns:wps="http://schemas.microsoft.com/office/word/2010/wordprocessingShape" mc:Ignorable="w14 w15 w16se wp14">
+<w:endnotes xmlns:wpc="http://schemas.microsoft.com/office/word/2010/wordprocessingCanvas" xmlns:mc="http://schemas.openxmlformats.org/markup-compatibility/2006" xmlns:o="urn:schemas-microsoft-com:office:office" xmlns:r="http://schemas.openxmlformats.org/officeDocument/2006/relationships" xmlns:m="http://schemas.openxmlformats.org/officeDocument/2006/math" xmlns:v="urn:schemas-microsoft-com:vml" xmlns:wp14="http://schemas.microsoft.com/office/word/2010/wordprocessingDrawing" xmlns:wp="http://schemas.openxmlformats.org/drawingml/2006/wordprocessingDrawing" xmlns:w10="urn:schemas-microsoft-com:office:word" xmlns:w="http://schemas.openxmlformats.org/wordprocessingml/2006/main" xmlns:w14="http://schemas.microsoft.com/office/word/2010/wordml" xmlns:w15="http://schemas.microsoft.com/office/word/2012/wordml" xmlns:wpg="http://schemas.microsoft.com/office/word/2010/wordprocessingGroup" xmlns:wpi="http://schemas.microsoft.com/office/word/2010/wordprocessingInk" xmlns:wne="http://schemas.microsoft.com/office/word/2006/wordml" xmlns:wps="http://schemas.microsoft.com/office/word/2010/wordprocessingShape" mc:Ignorable="w14 w15 wp14">
   <w:endnote w:type="separator" w:id="-1">
     <w:p>
       <w:pPr>
@@ -990,7 +972,7 @@
 </file>
 
 <file path=word/footer1.xml><?xml version="1.0" encoding="utf-8"?>
-<w:ftr xmlns:wpc="http://schemas.microsoft.com/office/word/2010/wordprocessingCanvas" xmlns:cx="http://schemas.microsoft.com/office/drawing/2014/chartex" xmlns:cx1="http://schemas.microsoft.com/office/drawing/2015/9/8/chartex" xmlns:cx2="http://schemas.microsoft.com/office/drawing/2015/10/21/chartex" xmlns:cx3="http://schemas.microsoft.com/office/drawing/2016/5/9/chartex" xmlns:cx4="http://schemas.microsoft.com/office/drawing/2016/5/10/chartex" xmlns:cx5="http://schemas.microsoft.com/office/drawing/2016/5/11/chartex" xmlns:cx6="http://schemas.microsoft.com/office/drawing/2016/5/12/chartex" xmlns:cx7="http://schemas.microsoft.com/office/drawing/2016/5/13/chartex" xmlns:cx8="http://schemas.microsoft.com/office/drawing/2016/5/14/chartex" xmlns:mc="http://schemas.openxmlformats.org/markup-compatibility/2006" xmlns:o="urn:schemas-microsoft-com:office:office" xmlns:r="http://schemas.openxmlformats.org/officeDocument/2006/relationships" xmlns:m="http://schemas.openxmlformats.org/officeDocument/2006/math" xmlns:v="urn:schemas-microsoft-com:vml" xmlns:wp14="http://schemas.microsoft.com/office/word/2010/wordprocessingDrawing" xmlns:wp="http://schemas.openxmlformats.org/drawingml/2006/wordprocessingDrawing" xmlns:w10="urn:schemas-microsoft-com:office:word" xmlns:w="http://schemas.openxmlformats.org/wordprocessingml/2006/main" xmlns:w14="http://schemas.microsoft.com/office/word/2010/wordml" xmlns:w15="http://schemas.microsoft.com/office/word/2012/wordml" xmlns:w16se="http://schemas.microsoft.com/office/word/2015/wordml/symex" xmlns:wpg="http://schemas.microsoft.com/office/word/2010/wordprocessingGroup" xmlns:wpi="http://schemas.microsoft.com/office/word/2010/wordprocessingInk" xmlns:wne="http://schemas.microsoft.com/office/word/2006/wordml" xmlns:wps="http://schemas.microsoft.com/office/word/2010/wordprocessingShape" mc:Ignorable="w14 w15 w16se wp14">
+<w:ftr xmlns:wpc="http://schemas.microsoft.com/office/word/2010/wordprocessingCanvas" xmlns:mc="http://schemas.openxmlformats.org/markup-compatibility/2006" xmlns:o="urn:schemas-microsoft-com:office:office" xmlns:r="http://schemas.openxmlformats.org/officeDocument/2006/relationships" xmlns:m="http://schemas.openxmlformats.org/officeDocument/2006/math" xmlns:v="urn:schemas-microsoft-com:vml" xmlns:wp14="http://schemas.microsoft.com/office/word/2010/wordprocessingDrawing" xmlns:wp="http://schemas.openxmlformats.org/drawingml/2006/wordprocessingDrawing" xmlns:w10="urn:schemas-microsoft-com:office:word" xmlns:w="http://schemas.openxmlformats.org/wordprocessingml/2006/main" xmlns:w14="http://schemas.microsoft.com/office/word/2010/wordml" xmlns:w15="http://schemas.microsoft.com/office/word/2012/wordml" xmlns:wpg="http://schemas.microsoft.com/office/word/2010/wordprocessingGroup" xmlns:wpi="http://schemas.microsoft.com/office/word/2010/wordprocessingInk" xmlns:wne="http://schemas.microsoft.com/office/word/2006/wordml" xmlns:wps="http://schemas.microsoft.com/office/word/2010/wordprocessingShape" mc:Ignorable="w14 w15 wp14">
   <w:sdt>
     <w:sdtPr>
       <w:id w:val="-316188652"/>
@@ -1043,7 +1025,7 @@
 </file>
 
 <file path=word/footnotes.xml><?xml version="1.0" encoding="utf-8"?>
-<w:footnotes xmlns:wpc="http://schemas.microsoft.com/office/word/2010/wordprocessingCanvas" xmlns:cx="http://schemas.microsoft.com/office/drawing/2014/chartex" xmlns:cx1="http://schemas.microsoft.com/office/drawing/2015/9/8/chartex" xmlns:cx2="http://schemas.microsoft.com/office/drawing/2015/10/21/chartex" xmlns:cx3="http://schemas.microsoft.com/office/drawing/2016/5/9/chartex" xmlns:cx4="http://schemas.microsoft.com/office/drawing/2016/5/10/chartex" xmlns:cx5="http://schemas.microsoft.com/office/drawing/2016/5/11/chartex" xmlns:cx6="http://schemas.microsoft.com/office/drawing/2016/5/12/chartex" xmlns:cx7="http://schemas.microsoft.com/office/drawing/2016/5/13/chartex" xmlns:cx8="http://schemas.microsoft.com/office/drawing/2016/5/14/chartex" xmlns:mc="http://schemas.openxmlformats.org/markup-compatibility/2006" xmlns:o="urn:schemas-microsoft-com:office:office" xmlns:r="http://schemas.openxmlformats.org/officeDocument/2006/relationships" xmlns:m="http://schemas.openxmlformats.org/officeDocument/2006/math" xmlns:v="urn:schemas-microsoft-com:vml" xmlns:wp14="http://schemas.microsoft.com/office/word/2010/wordprocessingDrawing" xmlns:wp="http://schemas.openxmlformats.org/drawingml/2006/wordprocessingDrawing" xmlns:w10="urn:schemas-microsoft-com:office:word" xmlns:w="http://schemas.openxmlformats.org/wordprocessingml/2006/main" xmlns:w14="http://schemas.microsoft.com/office/word/2010/wordml" xmlns:w15="http://schemas.microsoft.com/office/word/2012/wordml" xmlns:w16se="http://schemas.microsoft.com/office/word/2015/wordml/symex" xmlns:wpg="http://schemas.microsoft.com/office/word/2010/wordprocessingGroup" xmlns:wpi="http://schemas.microsoft.com/office/word/2010/wordprocessingInk" xmlns:wne="http://schemas.microsoft.com/office/word/2006/wordml" xmlns:wps="http://schemas.microsoft.com/office/word/2010/wordprocessingShape" mc:Ignorable="w14 w15 w16se wp14">
+<w:footnotes xmlns:wpc="http://schemas.microsoft.com/office/word/2010/wordprocessingCanvas" xmlns:mc="http://schemas.openxmlformats.org/markup-compatibility/2006" xmlns:o="urn:schemas-microsoft-com:office:office" xmlns:r="http://schemas.openxmlformats.org/officeDocument/2006/relationships" xmlns:m="http://schemas.openxmlformats.org/officeDocument/2006/math" xmlns:v="urn:schemas-microsoft-com:vml" xmlns:wp14="http://schemas.microsoft.com/office/word/2010/wordprocessingDrawing" xmlns:wp="http://schemas.openxmlformats.org/drawingml/2006/wordprocessingDrawing" xmlns:w10="urn:schemas-microsoft-com:office:word" xmlns:w="http://schemas.openxmlformats.org/wordprocessingml/2006/main" xmlns:w14="http://schemas.microsoft.com/office/word/2010/wordml" xmlns:w15="http://schemas.microsoft.com/office/word/2012/wordml" xmlns:wpg="http://schemas.microsoft.com/office/word/2010/wordprocessingGroup" xmlns:wpi="http://schemas.microsoft.com/office/word/2010/wordprocessingInk" xmlns:wne="http://schemas.microsoft.com/office/word/2006/wordml" xmlns:wps="http://schemas.microsoft.com/office/word/2010/wordprocessingShape" mc:Ignorable="w14 w15 wp14">
   <w:footnote w:type="separator" w:id="-1">
     <w:p>
       <w:pPr>
@@ -1068,8 +1050,8 @@
 </file>
 
 <file path=word/numbering.xml><?xml version="1.0" encoding="utf-8"?>
-<w:numbering xmlns:wpc="http://schemas.microsoft.com/office/word/2010/wordprocessingCanvas" xmlns:cx="http://schemas.microsoft.com/office/drawing/2014/chartex" xmlns:cx1="http://schemas.microsoft.com/office/drawing/2015/9/8/chartex" xmlns:cx2="http://schemas.microsoft.com/office/drawing/2015/10/21/chartex" xmlns:cx3="http://schemas.microsoft.com/office/drawing/2016/5/9/chartex" xmlns:cx4="http://schemas.microsoft.com/office/drawing/2016/5/10/chartex" xmlns:cx5="http://schemas.microsoft.com/office/drawing/2016/5/11/chartex" xmlns:cx6="http://schemas.microsoft.com/office/drawing/2016/5/12/chartex" xmlns:cx7="http://schemas.microsoft.com/office/drawing/2016/5/13/chartex" xmlns:cx8="http://schemas.microsoft.com/office/drawing/2016/5/14/chartex" xmlns:mc="http://schemas.openxmlformats.org/markup-compatibility/2006" xmlns:o="urn:schemas-microsoft-com:office:office" xmlns:r="http://schemas.openxmlformats.org/officeDocument/2006/relationships" xmlns:m="http://schemas.openxmlformats.org/officeDocument/2006/math" xmlns:v="urn:schemas-microsoft-com:vml" xmlns:wp14="http://schemas.microsoft.com/office/word/2010/wordprocessingDrawing" xmlns:wp="http://schemas.openxmlformats.org/drawingml/2006/wordprocessingDrawing" xmlns:w10="urn:schemas-microsoft-com:office:word" xmlns:w="http://schemas.openxmlformats.org/wordprocessingml/2006/main" xmlns:w14="http://schemas.microsoft.com/office/word/2010/wordml" xmlns:w15="http://schemas.microsoft.com/office/word/2012/wordml" xmlns:w16se="http://schemas.microsoft.com/office/word/2015/wordml/symex" xmlns:wpg="http://schemas.microsoft.com/office/word/2010/wordprocessingGroup" xmlns:wpi="http://schemas.microsoft.com/office/word/2010/wordprocessingInk" xmlns:wne="http://schemas.microsoft.com/office/word/2006/wordml" xmlns:wps="http://schemas.microsoft.com/office/word/2010/wordprocessingShape" mc:Ignorable="w14 w15 w16se wp14">
-  <w:abstractNum w:abstractNumId="0" w15:restartNumberingAfterBreak="0">
+<w:numbering xmlns:wpc="http://schemas.microsoft.com/office/word/2010/wordprocessingCanvas" xmlns:mc="http://schemas.openxmlformats.org/markup-compatibility/2006" xmlns:o="urn:schemas-microsoft-com:office:office" xmlns:r="http://schemas.openxmlformats.org/officeDocument/2006/relationships" xmlns:m="http://schemas.openxmlformats.org/officeDocument/2006/math" xmlns:v="urn:schemas-microsoft-com:vml" xmlns:wp14="http://schemas.microsoft.com/office/word/2010/wordprocessingDrawing" xmlns:wp="http://schemas.openxmlformats.org/drawingml/2006/wordprocessingDrawing" xmlns:w10="urn:schemas-microsoft-com:office:word" xmlns:w="http://schemas.openxmlformats.org/wordprocessingml/2006/main" xmlns:w14="http://schemas.microsoft.com/office/word/2010/wordml" xmlns:w15="http://schemas.microsoft.com/office/word/2012/wordml" xmlns:wpg="http://schemas.microsoft.com/office/word/2010/wordprocessingGroup" xmlns:wpi="http://schemas.microsoft.com/office/word/2010/wordprocessingInk" xmlns:wne="http://schemas.microsoft.com/office/word/2006/wordml" xmlns:wps="http://schemas.microsoft.com/office/word/2010/wordprocessingShape" mc:Ignorable="w14 w15 wp14">
+  <w:abstractNum w:abstractNumId="0">
     <w:nsid w:val="148144B8"/>
     <w:multiLevelType w:val="multilevel"/>
     <w:tmpl w:val="27FC67EE"/>
@@ -1182,7 +1164,7 @@
       </w:rPr>
     </w:lvl>
   </w:abstractNum>
-  <w:abstractNum w:abstractNumId="1" w15:restartNumberingAfterBreak="0">
+  <w:abstractNum w:abstractNumId="1">
     <w:nsid w:val="3C320528"/>
     <w:multiLevelType w:val="multilevel"/>
     <w:tmpl w:val="FE8E344E"/>
@@ -1295,7 +1277,7 @@
       </w:rPr>
     </w:lvl>
   </w:abstractNum>
-  <w:abstractNum w:abstractNumId="2" w15:restartNumberingAfterBreak="0">
+  <w:abstractNum w:abstractNumId="2">
     <w:nsid w:val="7D6E31ED"/>
     <w:multiLevelType w:val="multilevel"/>
     <w:tmpl w:val="306054D6"/>
@@ -1421,7 +1403,7 @@
 </file>
 
 <file path=word/styles.xml><?xml version="1.0" encoding="utf-8"?>
-<w:styles xmlns:mc="http://schemas.openxmlformats.org/markup-compatibility/2006" xmlns:r="http://schemas.openxmlformats.org/officeDocument/2006/relationships" xmlns:w="http://schemas.openxmlformats.org/wordprocessingml/2006/main" xmlns:w14="http://schemas.microsoft.com/office/word/2010/wordml" xmlns:w15="http://schemas.microsoft.com/office/word/2012/wordml" xmlns:w16se="http://schemas.microsoft.com/office/word/2015/wordml/symex" mc:Ignorable="w14 w15 w16se">
+<w:styles xmlns:mc="http://schemas.openxmlformats.org/markup-compatibility/2006" xmlns:r="http://schemas.openxmlformats.org/officeDocument/2006/relationships" xmlns:w="http://schemas.openxmlformats.org/wordprocessingml/2006/main" xmlns:w14="http://schemas.microsoft.com/office/word/2010/wordml" xmlns:w15="http://schemas.microsoft.com/office/word/2012/wordml" mc:Ignorable="w14 w15">
   <w:docDefaults>
     <w:rPrDefault>
       <w:rPr>
@@ -1438,7 +1420,7 @@
       </w:pPr>
     </w:pPrDefault>
   </w:docDefaults>
-  <w:latentStyles w:defLockedState="0" w:defUIPriority="99" w:defSemiHidden="0" w:defUnhideWhenUsed="0" w:defQFormat="0" w:count="374">
+  <w:latentStyles w:defLockedState="0" w:defUIPriority="99" w:defSemiHidden="0" w:defUnhideWhenUsed="0" w:defQFormat="0" w:count="371">
     <w:lsdException w:name="Normal" w:uiPriority="0" w:qFormat="1"/>
     <w:lsdException w:name="heading 1" w:uiPriority="9" w:qFormat="1"/>
     <w:lsdException w:name="heading 2" w:semiHidden="1" w:uiPriority="9" w:unhideWhenUsed="1" w:qFormat="1"/>
@@ -1544,6 +1526,7 @@
     <w:lsdException w:name="HTML Sample" w:semiHidden="1" w:unhideWhenUsed="1"/>
     <w:lsdException w:name="HTML Typewriter" w:semiHidden="1" w:unhideWhenUsed="1"/>
     <w:lsdException w:name="HTML Variable" w:semiHidden="1" w:unhideWhenUsed="1"/>
+    <w:lsdException w:name="Normal Table" w:semiHidden="1" w:unhideWhenUsed="1"/>
     <w:lsdException w:name="annotation subject" w:semiHidden="1" w:unhideWhenUsed="1"/>
     <w:lsdException w:name="No List" w:semiHidden="1" w:unhideWhenUsed="1"/>
     <w:lsdException w:name="Outline List 1" w:semiHidden="1" w:unhideWhenUsed="1"/>
@@ -1588,6 +1571,7 @@
     <w:lsdException w:name="Table Professional" w:semiHidden="1" w:unhideWhenUsed="1"/>
     <w:lsdException w:name="Table Subtle 1" w:semiHidden="1" w:unhideWhenUsed="1"/>
     <w:lsdException w:name="Table Subtle 2" w:semiHidden="1" w:unhideWhenUsed="1"/>
+    <w:lsdException w:name="Table Web 1" w:semiHidden="1" w:unhideWhenUsed="1"/>
     <w:lsdException w:name="Table Web 2" w:semiHidden="1" w:unhideWhenUsed="1"/>
     <w:lsdException w:name="Table Web 3" w:semiHidden="1" w:unhideWhenUsed="1"/>
     <w:lsdException w:name="Balloon Text" w:semiHidden="1" w:unhideWhenUsed="1"/>
@@ -1808,9 +1792,6 @@
     <w:lsdException w:name="List Table 5 Dark Accent 6" w:uiPriority="50"/>
     <w:lsdException w:name="List Table 6 Colorful Accent 6" w:uiPriority="51"/>
     <w:lsdException w:name="List Table 7 Colorful Accent 6" w:uiPriority="52"/>
-    <w:lsdException w:name="Mention" w:semiHidden="1" w:unhideWhenUsed="1"/>
-    <w:lsdException w:name="Smart Hyperlink" w:semiHidden="1" w:unhideWhenUsed="1"/>
-    <w:lsdException w:name="Hashtag" w:semiHidden="1" w:unhideWhenUsed="1"/>
   </w:latentStyles>
   <w:style w:type="paragraph" w:default="1" w:styleId="Normal">
     <w:name w:val="Normal"/>

</xml_diff>